<commit_message>
Finish remaining calibration tasks: catalog, shared utils, docs sync
</commit_message>
<xml_diff>
--- a/pipeline/VLA_전체_파이프라인_v6_7_2026-02-15.docx
+++ b/pipeline/VLA_전체_파이프라인_v6_7_2026-02-15.docx
@@ -2614,6 +2614,12 @@
     <w:p>
       <w:r>
         <w:t>참고: setup_bc_rl.sh의 템플릿 스크립트(train_bc.py 등)는 rsl_rl 기반이며 TODO 주석이 포함되어 있다. 실제 구현은 ~/IsaacLab/scripts/lekiwi_nav_env/ 에서 skrl 기반으로 완성했다 (섹션 8 참조).</w:t>
+      </w:r>
+    </w:p>
+    <w:p>
+      <w:pPr/>
+      <w:r>
+        <w:t>BC 정규화 규칙: train_bc.py 기본은 obs 정규화 OFF이며, --normalize를 준 경우에만 bc_nav_norm.npz를 생성한다.</w:t>
       </w:r>
     </w:p>
     <w:p>

</xml_diff>

<commit_message>
docs(pipeline): sync README and DOCX with current calibration/teleop notes
</commit_message>
<xml_diff>
--- a/pipeline/VLA_전체_파이프라인_v6_7_2026-02-15.docx
+++ b/pipeline/VLA_전체_파이프라인_v6_7_2026-02-15.docx
@@ -44,7 +44,7 @@
         <w:jc w:val="center"/>
       </w:pPr>
       <w:r>
-        <w:t>작성일: 2026-02-17 (v6.7 업데이트: Sim-Real 캘리브레이션 검증 결과 반영 + base 스케일(LIN/ANG/WZ_SIGN) 적용 규칙 문서화 + 데이터 수집/실배포 적용 위치 명확화)</w:t>
+        <w:t>작성일: 2026-02-17 (v6.7 업데이트: Sim-Real 캘리브레이션 검증 결과 반영 + base 스케일(LIN/ANG/WZ_SIGN) 적용 규칙 문서화 + 데이터 수집/실배포 적용 위치 명확화 + 텔레옵 ROS2 다중상속 초기화 안정화 + replay 시계열 정렬 입력검증(align_and_compare) 강화)</w:t>
       </w:r>
     </w:p>
     <w:p>
@@ -8036,7 +8036,7 @@
     </w:p>
     <w:p>
       <w:r>
-        <w:t>v6.7 (2026-02-17): Sim-Real 캘리브레이션 결과를 반영해 base 보정 상수(LIN_SCALE=1.0166, ANG_SCALE=1.2360, WZ_SIGN=-1.0)와 적용 규칙(수집=sim space 유지, 배포=sim-&gt;real 역변환 1회)을 문서 본문(Phase 2.1)에 통합. Script Editor 검증 수치(75.03cm, 295.39deg) 추가.</w:t>
+        <w:t>v6.7 (2026-02-17): Sim-Real 캘리브레이션 결과를 반영해 base 보정 상수(LIN_SCALE=1.0166, ANG_SCALE=1.2360, WZ_SIGN=-1.0)와 적용 규칙(수집=sim space 유지, 배포=sim-&gt;real 역변환 1회)을 문서 본문(Phase 2.1)에 통합. Script Editor 검증 수치(75.03cm, 295.39deg) 추가. 추가로 텔레옵 ROS2 다중상속 초기화 안정화 및 replay 시계열 정렬 입력검증(align_and_compare) 강화 내용을 반영.</w:t>
       </w:r>
     </w:p>
     <w:p>

</xml_diff>